<commit_message>
a little edit on science test (final edit)
</commit_message>
<xml_diff>
--- a/24-25/2st semester/progress tests/5th grade/علوم مذاكرة 1.docx
+++ b/24-25/2st semester/progress tests/5th grade/علوم مذاكرة 1.docx
@@ -1216,7 +1216,37 @@
           <w:rtl/>
           <w:lang w:bidi="ar-AE"/>
         </w:rPr>
-        <w:t xml:space="preserve"> هو القسم الموجود تحت القشرة الأرضية</w:t>
+        <w:t xml:space="preserve"> ه</w:t>
+      </w:r>
+      <w:r>
+        <w:rPr>
+          <w:rFonts w:ascii="Sakkal Majalla" w:hAnsi="Sakkal Majalla" w:cs="Sakkal Majalla" w:hint="cs"/>
+          <w:sz w:val="32"/>
+          <w:szCs w:val="32"/>
+          <w:rtl/>
+          <w:lang w:bidi="ar-AE"/>
+        </w:rPr>
+        <w:t>ي</w:t>
+      </w:r>
+      <w:r>
+        <w:rPr>
+          <w:rFonts w:ascii="Sakkal Majalla" w:hAnsi="Sakkal Majalla" w:cs="Sakkal Majalla" w:hint="cs"/>
+          <w:sz w:val="32"/>
+          <w:szCs w:val="32"/>
+          <w:rtl/>
+          <w:lang w:bidi="ar-AE"/>
+        </w:rPr>
+        <w:t xml:space="preserve"> ال</w:t>
+      </w:r>
+      <w:r>
+        <w:rPr>
+          <w:rFonts w:ascii="Sakkal Majalla" w:hAnsi="Sakkal Majalla" w:cs="Sakkal Majalla" w:hint="cs"/>
+          <w:sz w:val="32"/>
+          <w:szCs w:val="32"/>
+          <w:rtl/>
+          <w:lang w:bidi="ar-AE"/>
+        </w:rPr>
+        <w:t>قسم الخارجي من الكرة الأرضية</w:t>
       </w:r>
       <w:r>
         <w:rPr>

</xml_diff>